<commit_message>
fix type concept query
</commit_message>
<xml_diff>
--- a/extras/CdmOnboarding_Synthea20k_20230726.docx
+++ b/extras/CdmOnboarding_Synthea20k_20230726.docx
@@ -257,7 +257,7 @@
               <w:jc w:val="left"/>
             </w:pPr>
             <w:r>
-              <w:t>1m 25.1s</w:t>
+              <w:t>1m 23.8s</w:t>
             </w:r>
           </w:p>
         </w:tc>
@@ -1662,7 +1662,7 @@
         <w:pStyle w:val="FootnotetextAgency"/>
       </w:pPr>
       <w:r>
-        <w:t xml:space="preserve">Query executed in 3.86 seconds</w:t>
+        <w:t xml:space="preserve">Query executed in 3.81 seconds</w:t>
       </w:r>
     </w:p>
     <w:p>
@@ -3040,7 +3040,7 @@
         <w:pStyle w:val="FootnotetextAgency"/>
       </w:pPr>
       <w:r>
-        <w:t xml:space="preserve">Query executed in 0.03 seconds</w:t>
+        <w:t xml:space="preserve">Query executed in 0.02 seconds</w:t>
       </w:r>
     </w:p>
     <w:p>
@@ -3179,7 +3179,7 @@
               <w:jc w:val="left"/>
             </w:pPr>
             <w:r>
-              <w:t>NA</w:t>
+              <w:t>Outpatient detail - 1st position(-)</w:t>
             </w:r>
           </w:p>
         </w:tc>
@@ -3212,6 +3212,208 @@
               <w:jc w:val="right"/>
             </w:pPr>
             <w:r>
+              <w:t>0</w:t>
+            </w:r>
+          </w:p>
+        </w:tc>
+        <w:tc>
+          <w:p>
+            <w:pPr>
+              <w:pStyle w:stlname="Normal" w:val="Normal"/>
+              <w:jc w:val="right"/>
+            </w:pPr>
+            <w:r>
+              <w:t>0</w:t>
+            </w:r>
+          </w:p>
+        </w:tc>
+        <w:tc>
+          <w:p>
+            <w:pPr>
+              <w:pStyle w:stlname="Normal" w:val="Normal"/>
+              <w:jc w:val="right"/>
+            </w:pPr>
+            <w:r>
+              <w:t>1,297,000</w:t>
+            </w:r>
+          </w:p>
+        </w:tc>
+        <w:tc>
+          <w:p>
+            <w:pPr>
+              <w:pStyle w:stlname="Normal" w:val="Normal"/>
+              <w:jc w:val="right"/>
+            </w:pPr>
+            <w:r>
+              <w:t>0</w:t>
+            </w:r>
+          </w:p>
+        </w:tc>
+        <w:tc>
+          <w:p>
+            <w:pPr>
+              <w:pStyle w:stlname="Normal" w:val="Normal"/>
+              <w:jc w:val="right"/>
+            </w:pPr>
+            <w:r>
+              <w:t>0</w:t>
+            </w:r>
+          </w:p>
+        </w:tc>
+        <w:tc>
+          <w:p>
+            <w:pPr>
+              <w:pStyle w:stlname="Normal" w:val="Normal"/>
+              <w:jc w:val="right"/>
+            </w:pPr>
+            <w:r>
+              <w:t>0</w:t>
+            </w:r>
+          </w:p>
+        </w:tc>
+      </w:tr>
+      <w:tr>
+        <w:tc>
+          <w:p>
+            <w:pPr>
+              <w:pStyle w:stlname="Normal" w:val="Normal"/>
+              <w:jc w:val="left"/>
+            </w:pPr>
+            <w:r>
+              <w:t>Pharmacy claim(S)</w:t>
+            </w:r>
+          </w:p>
+        </w:tc>
+        <w:tc>
+          <w:p>
+            <w:pPr>
+              <w:pStyle w:stlname="Normal" w:val="Normal"/>
+              <w:jc w:val="right"/>
+            </w:pPr>
+            <w:r>
+              <w:t>0</w:t>
+            </w:r>
+          </w:p>
+        </w:tc>
+        <w:tc>
+          <w:p>
+            <w:pPr>
+              <w:pStyle w:stlname="Normal" w:val="Normal"/>
+              <w:jc w:val="right"/>
+            </w:pPr>
+            <w:r>
+              <w:t>1,483,700</w:t>
+            </w:r>
+          </w:p>
+        </w:tc>
+        <w:tc>
+          <w:p>
+            <w:pPr>
+              <w:pStyle w:stlname="Normal" w:val="Normal"/>
+              <w:jc w:val="right"/>
+            </w:pPr>
+            <w:r>
+              <w:t>0</w:t>
+            </w:r>
+          </w:p>
+        </w:tc>
+        <w:tc>
+          <w:p>
+            <w:pPr>
+              <w:pStyle w:stlname="Normal" w:val="Normal"/>
+              <w:jc w:val="right"/>
+            </w:pPr>
+            <w:r>
+              <w:t>0</w:t>
+            </w:r>
+          </w:p>
+        </w:tc>
+        <w:tc>
+          <w:p>
+            <w:pPr>
+              <w:pStyle w:stlname="Normal" w:val="Normal"/>
+              <w:jc w:val="right"/>
+            </w:pPr>
+            <w:r>
+              <w:t>0</w:t>
+            </w:r>
+          </w:p>
+        </w:tc>
+        <w:tc>
+          <w:p>
+            <w:pPr>
+              <w:pStyle w:stlname="Normal" w:val="Normal"/>
+              <w:jc w:val="right"/>
+            </w:pPr>
+            <w:r>
+              <w:t>0</w:t>
+            </w:r>
+          </w:p>
+        </w:tc>
+        <w:tc>
+          <w:p>
+            <w:pPr>
+              <w:pStyle w:stlname="Normal" w:val="Normal"/>
+              <w:jc w:val="right"/>
+            </w:pPr>
+            <w:r>
+              <w:t>0</w:t>
+            </w:r>
+          </w:p>
+        </w:tc>
+        <w:tc>
+          <w:p>
+            <w:pPr>
+              <w:pStyle w:stlname="Normal" w:val="Normal"/>
+              <w:jc w:val="right"/>
+            </w:pPr>
+            <w:r>
+              <w:t>0</w:t>
+            </w:r>
+          </w:p>
+        </w:tc>
+      </w:tr>
+      <w:tr>
+        <w:tc>
+          <w:p>
+            <w:pPr>
+              <w:pStyle w:stlname="Normal" w:val="Normal"/>
+              <w:jc w:val="left"/>
+            </w:pPr>
+            <w:r>
+              <w:t>Visit derived from encounter on claim(-)</w:t>
+            </w:r>
+          </w:p>
+        </w:tc>
+        <w:tc>
+          <w:p>
+            <w:pPr>
+              <w:pStyle w:stlname="Normal" w:val="Normal"/>
+              <w:jc w:val="right"/>
+            </w:pPr>
+            <w:r>
+              <w:t>0</w:t>
+            </w:r>
+          </w:p>
+        </w:tc>
+        <w:tc>
+          <w:p>
+            <w:pPr>
+              <w:pStyle w:stlname="Normal" w:val="Normal"/>
+              <w:jc w:val="right"/>
+            </w:pPr>
+            <w:r>
+              <w:t>0</w:t>
+            </w:r>
+          </w:p>
+        </w:tc>
+        <w:tc>
+          <w:p>
+            <w:pPr>
+              <w:pStyle w:stlname="Normal" w:val="Normal"/>
+              <w:jc w:val="right"/>
+            </w:pPr>
+            <w:r>
               <w:t>1,276,500</w:t>
             </w:r>
           </w:p>
@@ -3234,7 +3436,108 @@
               <w:jc w:val="right"/>
             </w:pPr>
             <w:r>
-              <w:t>1,297,000</w:t>
+              <w:t>0</w:t>
+            </w:r>
+          </w:p>
+        </w:tc>
+        <w:tc>
+          <w:p>
+            <w:pPr>
+              <w:pStyle w:stlname="Normal" w:val="Normal"/>
+              <w:jc w:val="right"/>
+            </w:pPr>
+            <w:r>
+              <w:t>0</w:t>
+            </w:r>
+          </w:p>
+        </w:tc>
+        <w:tc>
+          <w:p>
+            <w:pPr>
+              <w:pStyle w:stlname="Normal" w:val="Normal"/>
+              <w:jc w:val="right"/>
+            </w:pPr>
+            <w:r>
+              <w:t>0</w:t>
+            </w:r>
+          </w:p>
+        </w:tc>
+        <w:tc>
+          <w:p>
+            <w:pPr>
+              <w:pStyle w:stlname="Normal" w:val="Normal"/>
+              <w:jc w:val="right"/>
+            </w:pPr>
+            <w:r>
+              <w:t>0</w:t>
+            </w:r>
+          </w:p>
+        </w:tc>
+      </w:tr>
+      <w:tr>
+        <w:tc>
+          <w:p>
+            <w:pPr>
+              <w:pStyle w:stlname="Normal" w:val="Normal"/>
+              <w:jc w:val="left"/>
+            </w:pPr>
+            <w:r>
+              <w:t>Observation recorded from EHR(-)</w:t>
+            </w:r>
+          </w:p>
+        </w:tc>
+        <w:tc>
+          <w:p>
+            <w:pPr>
+              <w:pStyle w:stlname="Normal" w:val="Normal"/>
+              <w:jc w:val="right"/>
+            </w:pPr>
+            <w:r>
+              <w:t>0</w:t>
+            </w:r>
+          </w:p>
+        </w:tc>
+        <w:tc>
+          <w:p>
+            <w:pPr>
+              <w:pStyle w:stlname="Normal" w:val="Normal"/>
+              <w:jc w:val="right"/>
+            </w:pPr>
+            <w:r>
+              <w:t>0</w:t>
+            </w:r>
+          </w:p>
+        </w:tc>
+        <w:tc>
+          <w:p>
+            <w:pPr>
+              <w:pStyle w:stlname="Normal" w:val="Normal"/>
+              <w:jc w:val="right"/>
+            </w:pPr>
+            <w:r>
+              <w:t>0</w:t>
+            </w:r>
+          </w:p>
+        </w:tc>
+        <w:tc>
+          <w:p>
+            <w:pPr>
+              <w:pStyle w:stlname="Normal" w:val="Normal"/>
+              <w:jc w:val="right"/>
+            </w:pPr>
+            <w:r>
+              <w:t>0</w:t>
+            </w:r>
+          </w:p>
+        </w:tc>
+        <w:tc>
+          <w:p>
+            <w:pPr>
+              <w:pStyle w:stlname="Normal" w:val="Normal"/>
+              <w:jc w:val="right"/>
+            </w:pPr>
+            <w:r>
+              <w:t>0</w:t>
             </w:r>
           </w:p>
         </w:tc>
@@ -3256,6 +3559,107 @@
               <w:jc w:val="right"/>
             </w:pPr>
             <w:r>
+              <w:t>0</w:t>
+            </w:r>
+          </w:p>
+        </w:tc>
+        <w:tc>
+          <w:p>
+            <w:pPr>
+              <w:pStyle w:stlname="Normal" w:val="Normal"/>
+              <w:jc w:val="right"/>
+            </w:pPr>
+            <w:r>
+              <w:t>0</w:t>
+            </w:r>
+          </w:p>
+        </w:tc>
+      </w:tr>
+      <w:tr>
+        <w:tc>
+          <w:p>
+            <w:pPr>
+              <w:pStyle w:stlname="Normal" w:val="Normal"/>
+              <w:jc w:val="left"/>
+            </w:pPr>
+            <w:r>
+              <w:t>Prescription dispensed in pharmacy(-)</w:t>
+            </w:r>
+          </w:p>
+        </w:tc>
+        <w:tc>
+          <w:p>
+            <w:pPr>
+              <w:pStyle w:stlname="Normal" w:val="Normal"/>
+              <w:jc w:val="right"/>
+            </w:pPr>
+            <w:r>
+              <w:t>0</w:t>
+            </w:r>
+          </w:p>
+        </w:tc>
+        <w:tc>
+          <w:p>
+            <w:pPr>
+              <w:pStyle w:stlname="Normal" w:val="Normal"/>
+              <w:jc w:val="right"/>
+            </w:pPr>
+            <w:r>
+              <w:t>0</w:t>
+            </w:r>
+          </w:p>
+        </w:tc>
+        <w:tc>
+          <w:p>
+            <w:pPr>
+              <w:pStyle w:stlname="Normal" w:val="Normal"/>
+              <w:jc w:val="right"/>
+            </w:pPr>
+            <w:r>
+              <w:t>0</w:t>
+            </w:r>
+          </w:p>
+        </w:tc>
+        <w:tc>
+          <w:p>
+            <w:pPr>
+              <w:pStyle w:stlname="Normal" w:val="Normal"/>
+              <w:jc w:val="right"/>
+            </w:pPr>
+            <w:r>
+              <w:t>0</w:t>
+            </w:r>
+          </w:p>
+        </w:tc>
+        <w:tc>
+          <w:p>
+            <w:pPr>
+              <w:pStyle w:stlname="Normal" w:val="Normal"/>
+              <w:jc w:val="right"/>
+            </w:pPr>
+            <w:r>
+              <w:t>0</w:t>
+            </w:r>
+          </w:p>
+        </w:tc>
+        <w:tc>
+          <w:p>
+            <w:pPr>
+              <w:pStyle w:stlname="Normal" w:val="Normal"/>
+              <w:jc w:val="right"/>
+            </w:pPr>
+            <w:r>
+              <w:t>0</w:t>
+            </w:r>
+          </w:p>
+        </w:tc>
+        <w:tc>
+          <w:p>
+            <w:pPr>
+              <w:pStyle w:stlname="Normal" w:val="Normal"/>
+              <w:jc w:val="right"/>
+            </w:pPr>
+            <w:r>
               <w:t>402,800</w:t>
             </w:r>
           </w:p>
@@ -3267,108 +3671,108 @@
               <w:jc w:val="right"/>
             </w:pPr>
             <w:r>
+              <w:t>0</w:t>
+            </w:r>
+          </w:p>
+        </w:tc>
+      </w:tr>
+      <w:tr>
+        <w:tc>
+          <w:p>
+            <w:pPr>
+              <w:pStyle w:stlname="Normal" w:val="Normal"/>
+              <w:jc w:val="left"/>
+            </w:pPr>
+            <w:r>
+              <w:t>Period covering healthcare encounters(-)</w:t>
+            </w:r>
+          </w:p>
+        </w:tc>
+        <w:tc>
+          <w:p>
+            <w:pPr>
+              <w:pStyle w:stlname="Normal" w:val="Normal"/>
+              <w:jc w:val="right"/>
+            </w:pPr>
+            <w:r>
+              <w:t>0</w:t>
+            </w:r>
+          </w:p>
+        </w:tc>
+        <w:tc>
+          <w:p>
+            <w:pPr>
+              <w:pStyle w:stlname="Normal" w:val="Normal"/>
+              <w:jc w:val="right"/>
+            </w:pPr>
+            <w:r>
+              <w:t>0</w:t>
+            </w:r>
+          </w:p>
+        </w:tc>
+        <w:tc>
+          <w:p>
+            <w:pPr>
+              <w:pStyle w:stlname="Normal" w:val="Normal"/>
+              <w:jc w:val="right"/>
+            </w:pPr>
+            <w:r>
+              <w:t>0</w:t>
+            </w:r>
+          </w:p>
+        </w:tc>
+        <w:tc>
+          <w:p>
+            <w:pPr>
+              <w:pStyle w:stlname="Normal" w:val="Normal"/>
+              <w:jc w:val="right"/>
+            </w:pPr>
+            <w:r>
+              <w:t>0</w:t>
+            </w:r>
+          </w:p>
+        </w:tc>
+        <w:tc>
+          <w:p>
+            <w:pPr>
+              <w:pStyle w:stlname="Normal" w:val="Normal"/>
+              <w:jc w:val="right"/>
+            </w:pPr>
+            <w:r>
+              <w:t>0</w:t>
+            </w:r>
+          </w:p>
+        </w:tc>
+        <w:tc>
+          <w:p>
+            <w:pPr>
+              <w:pStyle w:stlname="Normal" w:val="Normal"/>
+              <w:jc w:val="right"/>
+            </w:pPr>
+            <w:r>
+              <w:t>0</w:t>
+            </w:r>
+          </w:p>
+        </w:tc>
+        <w:tc>
+          <w:p>
+            <w:pPr>
+              <w:pStyle w:stlname="Normal" w:val="Normal"/>
+              <w:jc w:val="right"/>
+            </w:pPr>
+            <w:r>
+              <w:t>0</w:t>
+            </w:r>
+          </w:p>
+        </w:tc>
+        <w:tc>
+          <w:p>
+            <w:pPr>
+              <w:pStyle w:stlname="Normal" w:val="Normal"/>
+              <w:jc w:val="right"/>
+            </w:pPr>
+            <w:r>
               <w:t>23,600</w:t>
-            </w:r>
-          </w:p>
-        </w:tc>
-      </w:tr>
-      <w:tr>
-        <w:tc>
-          <w:p>
-            <w:pPr>
-              <w:pStyle w:stlname="Normal" w:val="Normal"/>
-              <w:jc w:val="left"/>
-            </w:pPr>
-            <w:r>
-              <w:t>Pharmacy claim(S)</w:t>
-            </w:r>
-          </w:p>
-        </w:tc>
-        <w:tc>
-          <w:p>
-            <w:pPr>
-              <w:pStyle w:stlname="Normal" w:val="Normal"/>
-              <w:jc w:val="right"/>
-            </w:pPr>
-            <w:r>
-              <w:t>0</w:t>
-            </w:r>
-          </w:p>
-        </w:tc>
-        <w:tc>
-          <w:p>
-            <w:pPr>
-              <w:pStyle w:stlname="Normal" w:val="Normal"/>
-              <w:jc w:val="right"/>
-            </w:pPr>
-            <w:r>
-              <w:t>1,483,700</w:t>
-            </w:r>
-          </w:p>
-        </w:tc>
-        <w:tc>
-          <w:p>
-            <w:pPr>
-              <w:pStyle w:stlname="Normal" w:val="Normal"/>
-              <w:jc w:val="right"/>
-            </w:pPr>
-            <w:r>
-              <w:t>0</w:t>
-            </w:r>
-          </w:p>
-        </w:tc>
-        <w:tc>
-          <w:p>
-            <w:pPr>
-              <w:pStyle w:stlname="Normal" w:val="Normal"/>
-              <w:jc w:val="right"/>
-            </w:pPr>
-            <w:r>
-              <w:t>0</w:t>
-            </w:r>
-          </w:p>
-        </w:tc>
-        <w:tc>
-          <w:p>
-            <w:pPr>
-              <w:pStyle w:stlname="Normal" w:val="Normal"/>
-              <w:jc w:val="right"/>
-            </w:pPr>
-            <w:r>
-              <w:t>0</w:t>
-            </w:r>
-          </w:p>
-        </w:tc>
-        <w:tc>
-          <w:p>
-            <w:pPr>
-              <w:pStyle w:stlname="Normal" w:val="Normal"/>
-              <w:jc w:val="right"/>
-            </w:pPr>
-            <w:r>
-              <w:t>0</w:t>
-            </w:r>
-          </w:p>
-        </w:tc>
-        <w:tc>
-          <w:p>
-            <w:pPr>
-              <w:pStyle w:stlname="Normal" w:val="Normal"/>
-              <w:jc w:val="right"/>
-            </w:pPr>
-            <w:r>
-              <w:t>0</w:t>
-            </w:r>
-          </w:p>
-        </w:tc>
-        <w:tc>
-          <w:p>
-            <w:pPr>
-              <w:pStyle w:stlname="Normal" w:val="Normal"/>
-              <w:jc w:val="right"/>
-            </w:pPr>
-            <w:r>
-              <w:t>0</w:t>
             </w:r>
           </w:p>
         </w:tc>
@@ -3379,7 +3783,7 @@
         <w:pStyle w:val="FootnotetextAgency"/>
       </w:pPr>
       <w:r>
-        <w:t xml:space="preserve">Query executed in 2.97 seconds</w:t>
+        <w:t xml:space="preserve">Query executed in 3.15 seconds</w:t>
       </w:r>
     </w:p>
     <w:p>
@@ -16925,7 +17329,7 @@
         <w:pStyle w:val="FootnotetextAgency"/>
       </w:pPr>
       <w:r>
-        <w:t xml:space="preserve">Query executed in 0.37 seconds</w:t>
+        <w:t xml:space="preserve">Query executed in 0.36 seconds</w:t>
       </w:r>
     </w:p>
     <w:p>
@@ -18573,7 +18977,7 @@
         <w:pStyle w:val="FootnotetextAgency"/>
       </w:pPr>
       <w:r>
-        <w:t xml:space="preserve">Query executed in 0.02 seconds</w:t>
+        <w:t xml:space="preserve">Query executed in 0.03 seconds</w:t>
       </w:r>
     </w:p>
     <w:p>
@@ -19333,7 +19737,7 @@
         <w:pStyle w:val="FootnotetextAgency"/>
       </w:pPr>
       <w:r>
-        <w:t xml:space="preserve">Query executed in 49.87 seconds</w:t>
+        <w:t xml:space="preserve">Query executed in 48.78 seconds</w:t>
       </w:r>
     </w:p>
     <w:p>
@@ -19907,7 +20311,7 @@
         <w:pStyle w:val="Normal"/>
       </w:pPr>
       <w:r>
-        <w:t xml:space="preserve">The number of 'Maps To' relations is equal to 1,117,767 and queried in 3.38 seconds (3.02059e-06 s/#).</w:t>
+        <w:t xml:space="preserve">The number of 'Maps To' relations is equal to 1,117,767 and queried in 3.47 seconds (3.10056e-06 s/#).</w:t>
       </w:r>
     </w:p>
     <w:p>
@@ -28001,7 +28405,7 @@
         <w:pStyle w:val="FootnotetextAgency"/>
       </w:pPr>
       <w:r>
-        <w:t xml:space="preserve">Query executed in 0.05 seconds</w:t>
+        <w:t xml:space="preserve">Query executed in 0.06 seconds</w:t>
       </w:r>
     </w:p>
     <w:p>
@@ -28285,7 +28689,7 @@
         <w:pStyle w:val="FootnotetextAgency"/>
       </w:pPr>
       <w:r>
-        <w:t xml:space="preserve">Query executed in 1.42 seconds</w:t>
+        <w:t xml:space="preserve">Query executed in 1.37 seconds</w:t>
       </w:r>
     </w:p>
     <w:p>

</xml_diff>